<commit_message>
read json data from Firebase
</commit_message>
<xml_diff>
--- a/Document/1312664_Report.docx
+++ b/Document/1312664_Report.docx
@@ -17,7 +17,7 @@
           <w:sz w:val="32"/>
           <w:szCs w:val="32"/>
         </w:rPr>
-        <w:t>BÁO CÁO ĐỒ ÁN GIỮA KÌ TIẾN ĐỘ 1</w:t>
+        <w:t>BÁO CÁO ĐỒ ÁN GIỮ</w:t>
       </w:r>
       <w:r>
         <w:rPr>
@@ -25,7 +25,7 @@
           <w:sz w:val="32"/>
           <w:szCs w:val="32"/>
         </w:rPr>
-        <w:br/>
+        <w:t>A KÌ</w:t>
       </w:r>
       <w:r>
         <w:rPr>
@@ -33,6 +33,14 @@
           <w:sz w:val="32"/>
           <w:szCs w:val="32"/>
         </w:rPr>
+        <w:br/>
+      </w:r>
+      <w:r>
+        <w:rPr>
+          <w:b/>
+          <w:sz w:val="32"/>
+          <w:szCs w:val="32"/>
+        </w:rPr>
         <w:t>PHÁT TRIỂN ỨNG DỤNG WEB TH2013/01</w:t>
       </w:r>
     </w:p>
@@ -46,19 +54,7 @@
         <w:rPr>
           <w:b/>
         </w:rPr>
-        <w:t>Họ tên</w:t>
-      </w:r>
-      <w:r>
-        <w:rPr>
-          <w:b/>
-        </w:rPr>
-        <w:t>:</w:t>
-      </w:r>
-      <w:r>
-        <w:rPr>
-          <w:b/>
-        </w:rPr>
-        <w:t xml:space="preserve"> Nguyễn Phương Tuấn.</w:t>
+        <w:t>Họ tên: Nguyễn Phương Tuấn.</w:t>
       </w:r>
       <w:r>
         <w:rPr>
@@ -142,20 +138,14 @@
         <w:pStyle w:val="ListParagraph"/>
       </w:pPr>
       <w:r>
-        <w:t>Sử dụng myjson.com</w:t>
-      </w:r>
-      <w:r>
-        <w:t>:</w:t>
-      </w:r>
-      <w:r>
-        <w:t xml:space="preserve"> </w:t>
+        <w:t xml:space="preserve">Sử dụng myjson.com: </w:t>
       </w:r>
       <w:hyperlink r:id="rId5" w:history="1">
         <w:r>
           <w:rPr>
             <w:rStyle w:val="Hyperlink"/>
           </w:rPr>
-          <w:t>https://api.myjson.com/bins/40p2a</w:t>
+          <w:t>https://api.myjson.com/bins/2diik</w:t>
         </w:r>
       </w:hyperlink>
       <w:r>
@@ -171,11 +161,54 @@
         </w:numPr>
       </w:pPr>
       <w:r>
-        <w:t>Quá trình làm việc được cập nhậ</w:t>
-      </w:r>
-      <w:r>
-        <w:t>t lên Git:</w:t>
-      </w:r>
+        <w:t xml:space="preserve">Cho phép sửa đổi, bổ sung thông tin trực tiếp trên giao diện web và tự động cập nhật lại giao diện. </w:t>
+      </w:r>
+    </w:p>
+    <w:p>
+      <w:pPr>
+        <w:pStyle w:val="ListParagraph"/>
+      </w:pPr>
+      <w:hyperlink r:id="rId6" w:history="1">
+        <w:r>
+          <w:rPr>
+            <w:rStyle w:val="Hyperlink"/>
+          </w:rPr>
+          <w:t>http://1312664.esy.es/</w:t>
+        </w:r>
+      </w:hyperlink>
+      <w:r>
+        <w:t xml:space="preserve"> </w:t>
+      </w:r>
+    </w:p>
+    <w:p>
+      <w:pPr>
+        <w:pStyle w:val="ListParagraph"/>
+        <w:numPr>
+          <w:ilvl w:val="0"/>
+          <w:numId w:val="1"/>
+        </w:numPr>
+      </w:pPr>
+      <w:r>
+        <w:t>Quá trình làm việc được cập nhật lên Git:</w:t>
+      </w:r>
+    </w:p>
+    <w:p>
+      <w:pPr>
+        <w:pStyle w:val="ListParagraph"/>
+      </w:pPr>
+      <w:hyperlink r:id="rId7" w:history="1">
+        <w:r>
+          <w:rPr>
+            <w:rStyle w:val="Hyperlink"/>
+          </w:rPr>
+          <w:t>https://github.com/phuongtuanpbt/LinkedInProject</w:t>
+        </w:r>
+      </w:hyperlink>
+      <w:r>
+        <w:t xml:space="preserve"> </w:t>
+      </w:r>
+      <w:bookmarkStart w:id="0" w:name="_GoBack"/>
+      <w:bookmarkEnd w:id="0"/>
     </w:p>
     <w:p>
       <w:pPr>
@@ -187,9 +220,9 @@
         </w:rPr>
         <w:drawing>
           <wp:inline distT="0" distB="0" distL="0" distR="0">
-            <wp:extent cx="5943600" cy="3200400"/>
-            <wp:effectExtent l="0" t="0" r="0" b="0"/>
-            <wp:docPr id="1" name="Picture 1"/>
+            <wp:extent cx="5934075" cy="3143250"/>
+            <wp:effectExtent l="0" t="0" r="9525" b="0"/>
+            <wp:docPr id="2" name="Picture 2"/>
             <wp:cNvGraphicFramePr>
               <a:graphicFrameLocks xmlns:a="http://schemas.openxmlformats.org/drawingml/2006/main" noChangeAspect="1"/>
             </wp:cNvGraphicFramePr>
@@ -203,7 +236,7 @@
                     </pic:cNvPicPr>
                   </pic:nvPicPr>
                   <pic:blipFill>
-                    <a:blip r:embed="rId6">
+                    <a:blip r:embed="rId8">
                       <a:extLst>
                         <a:ext uri="{28A0092B-C50C-407E-A947-70E740481C1C}">
                           <a14:useLocalDpi xmlns:a14="http://schemas.microsoft.com/office/drawing/2010/main" val="0"/>
@@ -218,7 +251,7 @@
                   <pic:spPr bwMode="auto">
                     <a:xfrm>
                       <a:off x="0" y="0"/>
-                      <a:ext cx="5943600" cy="3200400"/>
+                      <a:ext cx="5934075" cy="3143250"/>
                     </a:xfrm>
                     <a:prstGeom prst="rect">
                       <a:avLst/>
@@ -242,8 +275,6 @@
       <w:r>
         <w:t>Điểm tự đánh giá: 9đ.</w:t>
       </w:r>
-      <w:bookmarkStart w:id="0" w:name="_GoBack"/>
-      <w:bookmarkEnd w:id="0"/>
     </w:p>
     <w:sectPr>
       <w:pgSz w:w="12240" w:h="15840"/>

</xml_diff>